<commit_message>
Uploading updates to answers.docx
</commit_message>
<xml_diff>
--- a/a1/answers.docx
+++ b/a1/answers.docx
@@ -1,6 +1,6 @@
 
 <file path=word/document.xml><?xml version="1.0" encoding="utf-8"?>
-<w:document xmlns:wpc="http://schemas.microsoft.com/office/word/2010/wordprocessingCanvas" xmlns:cx="http://schemas.microsoft.com/office/drawing/2014/chartex" xmlns:cx1="http://schemas.microsoft.com/office/drawing/2015/9/8/chartex" xmlns:cx2="http://schemas.microsoft.com/office/drawing/2015/10/21/chartex" xmlns:cx3="http://schemas.microsoft.com/office/drawing/2016/5/9/chartex" xmlns:cx4="http://schemas.microsoft.com/office/drawing/2016/5/10/chartex" xmlns:cx5="http://schemas.microsoft.com/office/drawing/2016/5/11/chartex" xmlns:cx6="http://schemas.microsoft.com/office/drawing/2016/5/12/chartex" xmlns:cx7="http://schemas.microsoft.com/office/drawing/2016/5/13/chartex" xmlns:cx8="http://schemas.microsoft.com/office/drawing/2016/5/14/chartex" xmlns:mc="http://schemas.openxmlformats.org/markup-compatibility/2006" xmlns:aink="http://schemas.microsoft.com/office/drawing/2016/ink" xmlns:am3d="http://schemas.microsoft.com/office/drawing/2017/model3d" xmlns:o="urn:schemas-microsoft-com:office:office" xmlns:r="http://schemas.openxmlformats.org/officeDocument/2006/relationships" xmlns:m="http://schemas.openxmlformats.org/officeDocument/2006/math" xmlns:v="urn:schemas-microsoft-com:vml" xmlns:wp14="http://schemas.microsoft.com/office/word/2010/wordprocessingDrawing" xmlns:wp="http://schemas.openxmlformats.org/drawingml/2006/wordprocessingDrawing" xmlns:w10="urn:schemas-microsoft-com:office:word" xmlns:w="http://schemas.openxmlformats.org/wordprocessingml/2006/main" xmlns:w14="http://schemas.microsoft.com/office/word/2010/wordml" xmlns:w15="http://schemas.microsoft.com/office/word/2012/wordml" xmlns:w16cid="http://schemas.microsoft.com/office/word/2016/wordml/cid" xmlns:w16se="http://schemas.microsoft.com/office/word/2015/wordml/symex" xmlns:wpg="http://schemas.microsoft.com/office/word/2010/wordprocessingGroup" xmlns:wpi="http://schemas.microsoft.com/office/word/2010/wordprocessingInk" xmlns:wne="http://schemas.microsoft.com/office/word/2006/wordml" xmlns:wps="http://schemas.microsoft.com/office/word/2010/wordprocessingShape" mc:Ignorable="w14 w15 w16se w16cid wp14">
+<w:document xmlns:wpc="http://schemas.microsoft.com/office/word/2010/wordprocessingCanvas" xmlns:mc="http://schemas.openxmlformats.org/markup-compatibility/2006" xmlns:o="urn:schemas-microsoft-com:office:office" xmlns:r="http://schemas.openxmlformats.org/officeDocument/2006/relationships" xmlns:m="http://schemas.openxmlformats.org/officeDocument/2006/math" xmlns:v="urn:schemas-microsoft-com:vml" xmlns:wp14="http://schemas.microsoft.com/office/word/2010/wordprocessingDrawing" xmlns:wp="http://schemas.openxmlformats.org/drawingml/2006/wordprocessingDrawing" xmlns:w10="urn:schemas-microsoft-com:office:word" xmlns:w="http://schemas.openxmlformats.org/wordprocessingml/2006/main" xmlns:w14="http://schemas.microsoft.com/office/word/2010/wordml" xmlns:w15="http://schemas.microsoft.com/office/word/2012/wordml" xmlns:wpg="http://schemas.microsoft.com/office/word/2010/wordprocessingGroup" xmlns:wpi="http://schemas.microsoft.com/office/word/2010/wordprocessingInk" xmlns:wne="http://schemas.microsoft.com/office/word/2006/wordml" xmlns:wps="http://schemas.microsoft.com/office/word/2010/wordprocessingShape" mc:Ignorable="w14 w15 wp14">
   <w:body>
     <w:p>
       <w:r>
@@ -112,6 +112,118 @@
         <w:t>Q4</w:t>
       </w:r>
     </w:p>
+    <w:p>
+      <w:r>
+        <w:t>Running the file q4.py generates the following table</w:t>
+      </w:r>
+      <w:r>
+        <w:t>:</w:t>
+      </w:r>
+    </w:p>
+    <w:p/>
+    <w:p>
+      <w:r>
+        <w:t xml:space="preserve">              Values of x                </w:t>
+      </w:r>
+      <w:r>
+        <w:tab/>
+      </w:r>
+      <w:r>
+        <w:tab/>
+      </w:r>
+      <w:r>
+        <w:tab/>
+      </w:r>
+      <w:r>
+        <w:tab/>
+        <w:t>Number of Iterations</w:t>
+      </w:r>
+    </w:p>
+    <w:p>
+      <w:r>
+        <w:t xml:space="preserve">---------------------------------------- </w:t>
+      </w:r>
+      <w:r>
+        <w:tab/>
+      </w:r>
+      <w:r>
+        <w:tab/>
+      </w:r>
+      <w:r>
+        <w:tab/>
+        <w:t>--------------------</w:t>
+      </w:r>
+    </w:p>
+    <w:p>
+      <w:r>
+        <w:t xml:space="preserve">[-0.22772539  0.24097484  0.16749401]                  </w:t>
+      </w:r>
+      <w:r>
+        <w:tab/>
+        <w:t>554</w:t>
+      </w:r>
+    </w:p>
+    <w:p>
+      <w:r>
+        <w:t xml:space="preserve">Could Not Converge (step size too large)                  </w:t>
+      </w:r>
+      <w:r>
+        <w:tab/>
+        <w:t>215</w:t>
+      </w:r>
+    </w:p>
+    <w:p>
+      <w:r>
+        <w:t xml:space="preserve">Could Not Converge (step size too large)                  </w:t>
+      </w:r>
+      <w:r>
+        <w:tab/>
+        <w:t>145</w:t>
+      </w:r>
+    </w:p>
+    <w:p>
+      <w:r>
+        <w:t xml:space="preserve">Could Not Converge (step size too large)                  </w:t>
+      </w:r>
+      <w:r>
+        <w:tab/>
+        <w:t>123</w:t>
+      </w:r>
+    </w:p>
+    <w:p>
+      <w:r>
+        <w:t xml:space="preserve">Could Not Converge (step size too large)                  </w:t>
+      </w:r>
+      <w:r>
+        <w:tab/>
+        <w:t>111</w:t>
+      </w:r>
+    </w:p>
+    <w:p>
+      <w:r>
+        <w:t xml:space="preserve">Could Not Converge (step size too large)                  </w:t>
+      </w:r>
+      <w:r>
+        <w:tab/>
+        <w:t>104</w:t>
+      </w:r>
+    </w:p>
+    <w:p>
+      <w:r>
+        <w:t xml:space="preserve">Could Not Converge (step size too large)                   </w:t>
+      </w:r>
+      <w:r>
+        <w:tab/>
+        <w:t>86</w:t>
+      </w:r>
+    </w:p>
+    <w:p/>
+    <w:p>
+      <w:r>
+        <w:t>You can see that for step sizes greater than 0.01, the gradient descent algorithm was not able to converge.</w:t>
+      </w:r>
+    </w:p>
+    <w:p/>
     <w:p/>
     <w:p>
       <w:r>
@@ -125,6 +237,7 @@
     </w:p>
     <w:p>
       <w:r>
+        <w:lastRenderedPageBreak/>
         <w:t>[-2, 7/2, 1, 0]</w:t>
       </w:r>
     </w:p>
@@ -195,110 +308,125 @@
       <w:r>
         <w:t>[-0.41787061 -0.77606481]</w:t>
       </w:r>
-    </w:p>
-    <w:p>
-      <w:r>
-        <w:t>[ 0.1438269  -0.48813724]</w:t>
-      </w:r>
-    </w:p>
-    <w:p>
-      <w:r>
-        <w:lastRenderedPageBreak/>
-        <w:t>[-0.3685059   0.37296621]</w:t>
-      </w:r>
-    </w:p>
-    <w:p>
-      <w:r>
-        <w:t>pseudoinverse:</w:t>
-      </w:r>
-    </w:p>
-    <w:p>
-      <w:r>
-        <w:t>[ 0.06507304  0.01460823 -0.05046481]</w:t>
-      </w:r>
-    </w:p>
-    <w:p>
-      <w:r>
-        <w:t>[ 0.03984064 -0.03187251 -0.07171315]</w:t>
-      </w:r>
-    </w:p>
-    <w:p>
-      <w:r>
-        <w:t>[-0.00929615  0.14077025  0.1500664 ]</w:t>
-      </w:r>
-    </w:p>
-    <w:p>
-      <w:r>
-        <w:t>[ 0.09</w:t>
-      </w:r>
-      <w:r>
-        <w:t>561753  0.12350598  0.02788845]</w:t>
-      </w:r>
-    </w:p>
-    <w:p>
-      <w:r>
-        <w:t>A * A pseudoinverse</w:t>
-      </w:r>
-      <w:r>
-        <w:t xml:space="preserve"> which should be like the identity matrix</w:t>
-      </w:r>
-      <w:r>
-        <w:t>:</w:t>
-      </w:r>
-    </w:p>
-    <w:p>
-      <w:r>
-        <w:t>[ 0.66666667  0.33333333 -0.33333333]</w:t>
-      </w:r>
-    </w:p>
-    <w:p>
-      <w:r>
-        <w:t>[ 0.33333333  0.66666667  0.33333333]</w:t>
-      </w:r>
-    </w:p>
-    <w:p>
-      <w:r>
-        <w:t>[-0.33</w:t>
-      </w:r>
-      <w:r>
-        <w:t>333333  0.33333333  0.66666667]</w:t>
-      </w:r>
-    </w:p>
-    <w:p/>
-    <w:p>
-      <w:r>
-        <w:t>Q6</w:t>
-      </w:r>
-    </w:p>
-    <w:p/>
-    <w:p>
-      <w:r>
-        <w:t>Q7</w:t>
-      </w:r>
-    </w:p>
-    <w:p>
-      <w:r>
-        <w:t>Red,Green,Blue are values for x=0.8,0.5,0.2</w:t>
-      </w:r>
-    </w:p>
-    <w:p>
-      <w:r>
-        <w:t xml:space="preserve">Chart showing </w:t>
-      </w:r>
-      <w:r>
-        <w:t>Y as MAE and X as Basis Sizes</w:t>
-      </w:r>
-    </w:p>
-    <w:p>
       <w:r>
         <w:rPr>
           <w:noProof/>
+          <w:lang w:val="en-CA" w:eastAsia="en-CA"/>
+        </w:rPr>
+        <w:t xml:space="preserve"> </w:t>
+      </w:r>
+    </w:p>
+    <w:p>
+      <w:r>
+        <w:t>[ 0.1438269  -0.48813724]</w:t>
+      </w:r>
+    </w:p>
+    <w:p>
+      <w:r>
+        <w:t>[-0.3685059   0.37296621]</w:t>
+      </w:r>
+    </w:p>
+    <w:p>
+      <w:r>
+        <w:t>pseudoinverse:</w:t>
+      </w:r>
+    </w:p>
+    <w:p>
+      <w:r>
+        <w:t>[ 0.06507304  0.01460823 -0.05046481]</w:t>
+      </w:r>
+    </w:p>
+    <w:p>
+      <w:r>
+        <w:t>[ 0.03984064 -0.03187251 -0.07171315]</w:t>
+      </w:r>
+    </w:p>
+    <w:p>
+      <w:r>
+        <w:t>[-0.00929615  0.14077025  0.1500664 ]</w:t>
+      </w:r>
+    </w:p>
+    <w:p>
+      <w:r>
+        <w:t>[ 0.09</w:t>
+      </w:r>
+      <w:r>
+        <w:t>561753  0.12350598  0.02788845]</w:t>
+      </w:r>
+    </w:p>
+    <w:p>
+      <w:r>
+        <w:t>A * A pseudoinverse</w:t>
+      </w:r>
+      <w:r>
+        <w:t xml:space="preserve"> which should be like the identity matrix</w:t>
+      </w:r>
+      <w:r>
+        <w:t>:</w:t>
+      </w:r>
+    </w:p>
+    <w:p>
+      <w:r>
+        <w:t>[ 0.66666667  0.33333333 -0.33333333]</w:t>
+      </w:r>
+    </w:p>
+    <w:p>
+      <w:r>
+        <w:t>[ 0.33333333  0.66666667  0.33333333]</w:t>
+      </w:r>
+    </w:p>
+    <w:p>
+      <w:r>
+        <w:t>[-0.33</w:t>
+      </w:r>
+      <w:r>
+        <w:t>333333  0.33333333  0.66666667]</w:t>
+      </w:r>
+    </w:p>
+    <w:p/>
+    <w:p>
+      <w:r>
+        <w:br/>
+      </w:r>
+      <w:r>
+        <w:br/>
+      </w:r>
+    </w:p>
+    <w:p>
+      <w:r>
+        <w:br w:type="page"/>
+      </w:r>
+    </w:p>
+    <w:p>
+      <w:r>
+        <w:lastRenderedPageBreak/>
+        <w:t>Q6</w:t>
+      </w:r>
+    </w:p>
+    <w:p/>
+    <w:p>
+      <w:r>
+        <w:t>Chart showing the predictive accuracy in respect to the number of basis images used</w:t>
+      </w:r>
+    </w:p>
+    <w:p>
+      <w:r>
+        <w:t>We were not able to get the same accuracy as the results in Reading 4 but our algorithm still follows the same trajectory.</w:t>
+      </w:r>
+      <w:bookmarkStart w:id="0" w:name="_GoBack"/>
+      <w:bookmarkEnd w:id="0"/>
+    </w:p>
+    <w:p>
+      <w:r>
+        <w:rPr>
+          <w:noProof/>
+          <w:lang w:val="en-CA" w:eastAsia="en-CA"/>
         </w:rPr>
         <w:drawing>
-          <wp:inline distT="0" distB="0" distL="0" distR="0">
-            <wp:extent cx="5842000" cy="4381500"/>
+          <wp:inline distT="0" distB="0" distL="0" distR="0" wp14:anchorId="58BA6131" wp14:editId="012F862C">
+            <wp:extent cx="5943600" cy="4457700"/>
             <wp:effectExtent l="0" t="0" r="0" b="0"/>
-            <wp:docPr id="2" name="Picture 2"/>
+            <wp:docPr id="3" name="Picture 3"/>
             <wp:cNvGraphicFramePr>
               <a:graphicFrameLocks xmlns:a="http://schemas.openxmlformats.org/drawingml/2006/main" noChangeAspect="1"/>
             </wp:cNvGraphicFramePr>
@@ -306,7 +434,7 @@
               <a:graphicData uri="http://schemas.openxmlformats.org/drawingml/2006/picture">
                 <pic:pic xmlns:pic="http://schemas.openxmlformats.org/drawingml/2006/picture">
                   <pic:nvPicPr>
-                    <pic:cNvPr id="2" name="Figure_1.png"/>
+                    <pic:cNvPr id="3" name="figure_1.png"/>
                     <pic:cNvPicPr/>
                   </pic:nvPicPr>
                   <pic:blipFill>
@@ -324,7 +452,7 @@
                   <pic:spPr>
                     <a:xfrm>
                       <a:off x="0" y="0"/>
-                      <a:ext cx="5842000" cy="4381500"/>
+                      <a:ext cx="5943600" cy="4457700"/>
                     </a:xfrm>
                     <a:prstGeom prst="rect">
                       <a:avLst/>
@@ -338,23 +466,36 @@
       </w:r>
     </w:p>
     <w:p/>
-    <w:p/>
-    <w:p>
-      <w:r>
-        <w:lastRenderedPageBreak/>
-        <w:t>Chart showing Y = predictions per second and X = starting Basis size</w:t>
-      </w:r>
-      <w:bookmarkStart w:id="0" w:name="_GoBack"/>
-      <w:bookmarkEnd w:id="0"/>
+    <w:p>
+      <w:r>
+        <w:t>Q7</w:t>
+      </w:r>
+    </w:p>
+    <w:p>
+      <w:r>
+        <w:t>Red,Green,Blue are values for x=0.8,0.5,0.2</w:t>
+      </w:r>
+    </w:p>
+    <w:p>
+      <w:r>
+        <w:t xml:space="preserve">Chart showing </w:t>
+      </w:r>
+      <w:r>
+        <w:t>Y as MAE and X as Basis Sizes</w:t>
+      </w:r>
+    </w:p>
+    <w:p>
       <w:r>
         <w:rPr>
           <w:noProof/>
+          <w:lang w:val="en-CA" w:eastAsia="en-CA"/>
         </w:rPr>
+        <w:lastRenderedPageBreak/>
         <w:drawing>
           <wp:inline distT="0" distB="0" distL="0" distR="0">
             <wp:extent cx="5842000" cy="4381500"/>
             <wp:effectExtent l="0" t="0" r="0" b="0"/>
-            <wp:docPr id="1" name="Picture 1"/>
+            <wp:docPr id="2" name="Picture 2"/>
             <wp:cNvGraphicFramePr>
               <a:graphicFrameLocks xmlns:a="http://schemas.openxmlformats.org/drawingml/2006/main" noChangeAspect="1"/>
             </wp:cNvGraphicFramePr>
@@ -362,7 +503,7 @@
               <a:graphicData uri="http://schemas.openxmlformats.org/drawingml/2006/picture">
                 <pic:pic xmlns:pic="http://schemas.openxmlformats.org/drawingml/2006/picture">
                   <pic:nvPicPr>
-                    <pic:cNvPr id="1" name="Figure_2.png"/>
+                    <pic:cNvPr id="2" name="Figure_1.png"/>
                     <pic:cNvPicPr/>
                   </pic:nvPicPr>
                   <pic:blipFill>
@@ -393,6 +534,61 @@
         </w:drawing>
       </w:r>
     </w:p>
+    <w:p/>
+    <w:p/>
+    <w:p>
+      <w:r>
+        <w:lastRenderedPageBreak/>
+        <w:t>Chart showing Y = predictions per second and X = starting Basis size</w:t>
+      </w:r>
+      <w:r>
+        <w:rPr>
+          <w:noProof/>
+          <w:lang w:val="en-CA" w:eastAsia="en-CA"/>
+        </w:rPr>
+        <w:drawing>
+          <wp:inline distT="0" distB="0" distL="0" distR="0">
+            <wp:extent cx="5842000" cy="4381500"/>
+            <wp:effectExtent l="0" t="0" r="0" b="0"/>
+            <wp:docPr id="1" name="Picture 1"/>
+            <wp:cNvGraphicFramePr>
+              <a:graphicFrameLocks xmlns:a="http://schemas.openxmlformats.org/drawingml/2006/main" noChangeAspect="1"/>
+            </wp:cNvGraphicFramePr>
+            <a:graphic xmlns:a="http://schemas.openxmlformats.org/drawingml/2006/main">
+              <a:graphicData uri="http://schemas.openxmlformats.org/drawingml/2006/picture">
+                <pic:pic xmlns:pic="http://schemas.openxmlformats.org/drawingml/2006/picture">
+                  <pic:nvPicPr>
+                    <pic:cNvPr id="1" name="Figure_2.png"/>
+                    <pic:cNvPicPr/>
+                  </pic:nvPicPr>
+                  <pic:blipFill>
+                    <a:blip r:embed="rId6">
+                      <a:extLst>
+                        <a:ext uri="{28A0092B-C50C-407E-A947-70E740481C1C}">
+                          <a14:useLocalDpi xmlns:a14="http://schemas.microsoft.com/office/drawing/2010/main" val="0"/>
+                        </a:ext>
+                      </a:extLst>
+                    </a:blip>
+                    <a:stretch>
+                      <a:fillRect/>
+                    </a:stretch>
+                  </pic:blipFill>
+                  <pic:spPr>
+                    <a:xfrm>
+                      <a:off x="0" y="0"/>
+                      <a:ext cx="5842000" cy="4381500"/>
+                    </a:xfrm>
+                    <a:prstGeom prst="rect">
+                      <a:avLst/>
+                    </a:prstGeom>
+                  </pic:spPr>
+                </pic:pic>
+              </a:graphicData>
+            </a:graphic>
+          </wp:inline>
+        </w:drawing>
+      </w:r>
+    </w:p>
     <w:sectPr>
       <w:pgSz w:w="12240" w:h="15840"/>
       <w:pgMar w:top="1440" w:right="1440" w:bottom="1440" w:left="1440" w:header="708" w:footer="708" w:gutter="0"/>
@@ -404,7 +600,7 @@
 </file>
 
 <file path=word/styles.xml><?xml version="1.0" encoding="utf-8"?>
-<w:styles xmlns:mc="http://schemas.openxmlformats.org/markup-compatibility/2006" xmlns:r="http://schemas.openxmlformats.org/officeDocument/2006/relationships" xmlns:w="http://schemas.openxmlformats.org/wordprocessingml/2006/main" xmlns:w14="http://schemas.microsoft.com/office/word/2010/wordml" xmlns:w15="http://schemas.microsoft.com/office/word/2012/wordml" xmlns:w16cid="http://schemas.microsoft.com/office/word/2016/wordml/cid" xmlns:w16se="http://schemas.microsoft.com/office/word/2015/wordml/symex" mc:Ignorable="w14 w15 w16se w16cid">
+<w:styles xmlns:mc="http://schemas.openxmlformats.org/markup-compatibility/2006" xmlns:r="http://schemas.openxmlformats.org/officeDocument/2006/relationships" xmlns:w="http://schemas.openxmlformats.org/wordprocessingml/2006/main" xmlns:w14="http://schemas.microsoft.com/office/word/2010/wordml" xmlns:w15="http://schemas.microsoft.com/office/word/2012/wordml" mc:Ignorable="w14 w15">
   <w:docDefaults>
     <w:rPrDefault>
       <w:rPr>
@@ -416,7 +612,7 @@
     </w:rPrDefault>
     <w:pPrDefault/>
   </w:docDefaults>
-  <w:latentStyles w:defLockedState="0" w:defUIPriority="99" w:defSemiHidden="0" w:defUnhideWhenUsed="0" w:defQFormat="0" w:count="375">
+  <w:latentStyles w:defLockedState="0" w:defUIPriority="99" w:defSemiHidden="0" w:defUnhideWhenUsed="0" w:defQFormat="0" w:count="371">
     <w:lsdException w:name="Normal" w:uiPriority="0" w:qFormat="1"/>
     <w:lsdException w:name="heading 1" w:uiPriority="9" w:qFormat="1"/>
     <w:lsdException w:name="heading 2" w:semiHidden="1" w:uiPriority="9" w:unhideWhenUsed="1" w:qFormat="1"/>
@@ -788,8 +984,6 @@
     <w:lsdException w:name="List Table 5 Dark Accent 6" w:uiPriority="50"/>
     <w:lsdException w:name="List Table 6 Colorful Accent 6" w:uiPriority="51"/>
     <w:lsdException w:name="List Table 7 Colorful Accent 6" w:uiPriority="52"/>
-    <w:lsdException w:name="Mention" w:semiHidden="1" w:unhideWhenUsed="1"/>
-    <w:lsdException w:name="Smart Hyperlink" w:semiHidden="1" w:unhideWhenUsed="1"/>
   </w:latentStyles>
   <w:style w:type="paragraph" w:default="1" w:styleId="Normal">
     <w:name w:val="Normal"/>

</xml_diff>